<commit_message>
added Gerald's report to maintain formatting
</commit_message>
<xml_diff>
--- a/Project Report.docx
+++ b/Project Report.docx
@@ -77,14 +77,30 @@
           <w:b/>
           <w:highlight w:val="yellow"/>
         </w:rPr>
-        <w:t>Pseudocode + description greedy algorithm</w:t>
-      </w:r>
+        <w:t xml:space="preserve">Pseudocode + description greedy </w:t>
+      </w:r>
+      <w:proofErr w:type="gramStart"/>
       <w:r>
         <w:rPr>
           <w:b/>
           <w:highlight w:val="yellow"/>
         </w:rPr>
-        <w:t xml:space="preserve">  - DONE</w:t>
+        <w:t>algorithm</w:t>
+      </w:r>
+      <w:r>
+        <w:rPr>
+          <w:b/>
+          <w:highlight w:val="yellow"/>
+        </w:rPr>
+        <w:t xml:space="preserve">  -</w:t>
+      </w:r>
+      <w:proofErr w:type="gramEnd"/>
+      <w:r>
+        <w:rPr>
+          <w:b/>
+          <w:highlight w:val="yellow"/>
+        </w:rPr>
+        <w:t xml:space="preserve"> DONE</w:t>
       </w:r>
     </w:p>
     <w:p>
@@ -96,13 +112,22 @@
         </w:numPr>
         <w:rPr>
           <w:b/>
-        </w:rPr>
-      </w:pPr>
-      <w:r>
-        <w:rPr>
-          <w:b/>
+          <w:highlight w:val="yellow"/>
+        </w:rPr>
+      </w:pPr>
+      <w:r>
+        <w:rPr>
+          <w:b/>
+          <w:highlight w:val="yellow"/>
         </w:rPr>
         <w:t>Pseudocode + description linear programming algorithm</w:t>
+      </w:r>
+      <w:r>
+        <w:rPr>
+          <w:b/>
+          <w:highlight w:val="yellow"/>
+        </w:rPr>
+        <w:t xml:space="preserve"> - DONE</w:t>
       </w:r>
     </w:p>
     <w:p>
@@ -291,7 +316,15 @@
     </w:p>
     <w:p>
       <w:r>
-        <w:t>//distance(c1, c2) is a function that returns the distance between two cities c1 and c2</w:t>
+        <w:t>//</w:t>
+      </w:r>
+      <w:proofErr w:type="gramStart"/>
+      <w:r>
+        <w:t>distance(</w:t>
+      </w:r>
+      <w:proofErr w:type="gramEnd"/>
+      <w:r>
+        <w:t>c1, c2) is a function that returns the distance between two cities c1 and c2</w:t>
       </w:r>
     </w:p>
     <w:p>
@@ -311,8 +344,13 @@
       </w:r>
     </w:p>
     <w:p>
-      <w:r>
-        <w:t>TSP(start</w:t>
+      <w:proofErr w:type="gramStart"/>
+      <w:r>
+        <w:t>TSP(</w:t>
+      </w:r>
+      <w:proofErr w:type="gramEnd"/>
+      <w:r>
+        <w:t>start</w:t>
       </w:r>
       <w:r>
         <w:t>, g</w:t>
@@ -326,10 +364,18 @@
         <w:ind w:firstLine="720"/>
       </w:pPr>
       <w:r>
-        <w:t>Visited = []</w:t>
-      </w:r>
-      <w:r>
-        <w:t xml:space="preserve">   //track all visited cities so no duplicates</w:t>
+        <w:t xml:space="preserve">Visited = </w:t>
+      </w:r>
+      <w:proofErr w:type="gramStart"/>
+      <w:r>
+        <w:t>[]</w:t>
+      </w:r>
+      <w:r>
+        <w:t xml:space="preserve">   </w:t>
+      </w:r>
+      <w:proofErr w:type="gramEnd"/>
+      <w:r>
+        <w:t>//track all visited cities so no duplicates</w:t>
       </w:r>
     </w:p>
     <w:p>
@@ -337,7 +383,15 @@
         <w:ind w:firstLine="720"/>
       </w:pPr>
       <w:r>
-        <w:t>Total_distance = 0  //add all selected cities to total_distance for final solution</w:t>
+        <w:t xml:space="preserve">Total_distance = </w:t>
+      </w:r>
+      <w:proofErr w:type="gramStart"/>
+      <w:r>
+        <w:t>0  /</w:t>
+      </w:r>
+      <w:proofErr w:type="gramEnd"/>
+      <w:r>
+        <w:t>/add all selected cities to total_distance for final solution</w:t>
       </w:r>
     </w:p>
     <w:p>
@@ -345,7 +399,15 @@
         <w:ind w:firstLine="720"/>
       </w:pPr>
       <w:r>
-        <w:t>Not_visited = g.remove(start)  //list of all cities in graph without starting city</w:t>
+        <w:t xml:space="preserve">Not_visited = </w:t>
+      </w:r>
+      <w:proofErr w:type="gramStart"/>
+      <w:r>
+        <w:t>g.remove</w:t>
+      </w:r>
+      <w:proofErr w:type="gramEnd"/>
+      <w:r>
+        <w:t>(start)  //list of all cities in graph without starting city</w:t>
       </w:r>
     </w:p>
     <w:p>
@@ -361,7 +423,15 @@
         <w:ind w:firstLine="720"/>
       </w:pPr>
       <w:r>
-        <w:t>While not_visited != []:   // while there are still cities you haven’t visited</w:t>
+        <w:t>While not_</w:t>
+      </w:r>
+      <w:proofErr w:type="gramStart"/>
+      <w:r>
+        <w:t>visited !</w:t>
+      </w:r>
+      <w:proofErr w:type="gramEnd"/>
+      <w:r>
+        <w:t>= []:   // while there are still cities you haven’t visited</w:t>
       </w:r>
     </w:p>
     <w:p>
@@ -369,7 +439,15 @@
         <w:ind w:left="720" w:firstLine="720"/>
       </w:pPr>
       <w:r>
-        <w:t>adjacent = adj(cur)  // list of all cities adjacent to current city</w:t>
+        <w:t>adjacent = adj(</w:t>
+      </w:r>
+      <w:proofErr w:type="gramStart"/>
+      <w:r>
+        <w:t>cur)  /</w:t>
+      </w:r>
+      <w:proofErr w:type="gramEnd"/>
+      <w:r>
+        <w:t>/ list of all cities adjacent to current city</w:t>
       </w:r>
     </w:p>
     <w:p>
@@ -428,7 +506,15 @@
       </w:r>
       <w:r>
         <w:tab/>
-        <w:t xml:space="preserve">min_dist = distance(cur, </w:t>
+        <w:t xml:space="preserve">min_dist = </w:t>
+      </w:r>
+      <w:proofErr w:type="gramStart"/>
+      <w:r>
+        <w:t>distance(</w:t>
+      </w:r>
+      <w:proofErr w:type="gramEnd"/>
+      <w:r>
+        <w:t xml:space="preserve">cur, </w:t>
       </w:r>
       <w:r>
         <w:t>city)</w:t>
@@ -458,7 +544,15 @@
       </w:r>
       <w:r>
         <w:tab/>
-        <w:t>elif dist(cur, city) &lt; min_dist:   //distance from cur city to this is less than prev smallest</w:t>
+        <w:t xml:space="preserve">elif </w:t>
+      </w:r>
+      <w:proofErr w:type="gramStart"/>
+      <w:r>
+        <w:t>dist(</w:t>
+      </w:r>
+      <w:proofErr w:type="gramEnd"/>
+      <w:r>
+        <w:t>cur, city) &lt; min_dist:   //distance from cur city to this is less than prev smallest</w:t>
       </w:r>
       <w:r>
         <w:t xml:space="preserve"> </w:t>
@@ -469,7 +563,15 @@
         <w:ind w:left="2160" w:firstLine="720"/>
       </w:pPr>
       <w:r>
-        <w:t>min_dist = distance(cur, city)</w:t>
+        <w:t xml:space="preserve">min_dist = </w:t>
+      </w:r>
+      <w:proofErr w:type="gramStart"/>
+      <w:r>
+        <w:t>distance(</w:t>
+      </w:r>
+      <w:proofErr w:type="gramEnd"/>
+      <w:r>
+        <w:t>cur, city)</w:t>
       </w:r>
     </w:p>
     <w:p>
@@ -493,25 +595,48 @@
       </w:r>
       <w:r>
         <w:tab/>
-        <w:t>visited.append(min_city)   //add city to visited list</w:t>
-      </w:r>
-    </w:p>
-    <w:p>
-      <w:r>
-        <w:tab/>
-      </w:r>
-      <w:r>
-        <w:tab/>
-        <w:t>total_distance += min_dist  //add distance traveled to total</w:t>
-      </w:r>
-    </w:p>
-    <w:p>
-      <w:r>
-        <w:tab/>
-      </w:r>
-      <w:r>
-        <w:tab/>
-        <w:t>not_visited.remove(min_city)  //remove city traveled to from graph</w:t>
+      </w:r>
+      <w:proofErr w:type="gramStart"/>
+      <w:r>
+        <w:t>visited.append</w:t>
+      </w:r>
+      <w:proofErr w:type="gramEnd"/>
+      <w:r>
+        <w:t>(min_city)   //add city to visited list</w:t>
+      </w:r>
+    </w:p>
+    <w:p>
+      <w:r>
+        <w:tab/>
+      </w:r>
+      <w:r>
+        <w:tab/>
+        <w:t>total_distance += min_</w:t>
+      </w:r>
+      <w:proofErr w:type="gramStart"/>
+      <w:r>
+        <w:t>dist  /</w:t>
+      </w:r>
+      <w:proofErr w:type="gramEnd"/>
+      <w:r>
+        <w:t>/add distance traveled to total</w:t>
+      </w:r>
+    </w:p>
+    <w:p>
+      <w:r>
+        <w:tab/>
+      </w:r>
+      <w:r>
+        <w:tab/>
+        <w:t>not_</w:t>
+      </w:r>
+      <w:proofErr w:type="gramStart"/>
+      <w:r>
+        <w:t>visited.remove</w:t>
+      </w:r>
+      <w:proofErr w:type="gramEnd"/>
+      <w:r>
+        <w:t>(min_city)  //remove city traveled to from graph</w:t>
       </w:r>
     </w:p>
     <w:p>
@@ -531,13 +656,28 @@
     <w:p>
       <w:r>
         <w:tab/>
-        <w:t>visited.append(start)   //travel back to starting city once all cities have been visited</w:t>
-      </w:r>
-    </w:p>
-    <w:p>
-      <w:r>
-        <w:tab/>
-        <w:t>total_distance += dist(cur, start)   //add traveling distance from final city to beginning city</w:t>
+      </w:r>
+      <w:proofErr w:type="gramStart"/>
+      <w:r>
+        <w:t>visited.append</w:t>
+      </w:r>
+      <w:proofErr w:type="gramEnd"/>
+      <w:r>
+        <w:t>(start)   //travel back to starting city once all cities have been visited</w:t>
+      </w:r>
+    </w:p>
+    <w:p>
+      <w:r>
+        <w:tab/>
+        <w:t xml:space="preserve">total_distance += </w:t>
+      </w:r>
+      <w:proofErr w:type="gramStart"/>
+      <w:r>
+        <w:t>dist(</w:t>
+      </w:r>
+      <w:proofErr w:type="gramEnd"/>
+      <w:r>
+        <w:t>cur, start)   //add traveling distance from final city to beginning city</w:t>
       </w:r>
     </w:p>
     <w:p>
@@ -576,9 +716,773 @@
       </w:r>
     </w:p>
     <w:p>
-      <w:r>
-        <w:tab/>
-      </w:r>
+      <w:pPr>
+        <w:rPr>
+          <w:b/>
+        </w:rPr>
+      </w:pPr>
+      <w:r>
+        <w:rPr>
+          <w:b/>
+        </w:rPr>
+        <w:t>Integer Linear Programming Algorithm for TSP</w:t>
+      </w:r>
+    </w:p>
+    <w:p>
+      <w:r>
+        <w:t xml:space="preserve">This algorithm attempts to solve the Traveling Salesman problem using the PROC </w:t>
+      </w:r>
+      <w:proofErr w:type="gramStart"/>
+      <w:r>
+        <w:t>OPTMODEL</w:t>
+      </w:r>
+      <w:r>
+        <w:rPr>
+          <w:vertAlign w:val="superscript"/>
+        </w:rPr>
+        <w:t>[</w:t>
+      </w:r>
+      <w:proofErr w:type="gramEnd"/>
+      <w:r>
+        <w:rPr>
+          <w:vertAlign w:val="superscript"/>
+        </w:rPr>
+        <w:t>1]</w:t>
+      </w:r>
+      <w:r>
+        <w:t xml:space="preserve">. </w:t>
+      </w:r>
+    </w:p>
+    <w:p>
+      <w:r>
+        <w:t xml:space="preserve">This method uses the PROC OPTMODEL to first find integral matching. However, this is not necessarily a tour, and would then not fit the problem criteria. If the solution is a disconnected graph, it is not a tour and violates a subtour constraint. These constraints are added to formulation and the integer program is solved again. This repeats until a solution is a tour of the </w:t>
+      </w:r>
+      <w:proofErr w:type="gramStart"/>
+      <w:r>
+        <w:t>graph.</w:t>
+      </w:r>
+      <w:r>
+        <w:rPr>
+          <w:vertAlign w:val="superscript"/>
+        </w:rPr>
+        <w:t>[</w:t>
+      </w:r>
+      <w:proofErr w:type="gramEnd"/>
+      <w:r>
+        <w:rPr>
+          <w:vertAlign w:val="superscript"/>
+        </w:rPr>
+        <w:t>1]</w:t>
+      </w:r>
+      <w:r>
+        <w:t xml:space="preserve"> </w:t>
+      </w:r>
+    </w:p>
+    <w:p/>
+    <w:p>
+      <w:r>
+        <w:t>Pseudocode:</w:t>
+      </w:r>
+    </w:p>
+    <w:p>
+      <w:pPr>
+        <w:rPr>
+          <w:i/>
+          <w:vertAlign w:val="superscript"/>
+        </w:rPr>
+      </w:pPr>
+      <w:r>
+        <w:rPr>
+          <w:i/>
+        </w:rPr>
+        <w:t xml:space="preserve">*The code below was created with assistance from SAS documentation on TSP and Integer Linear </w:t>
+      </w:r>
+      <w:proofErr w:type="gramStart"/>
+      <w:r>
+        <w:rPr>
+          <w:i/>
+        </w:rPr>
+        <w:t>Programming</w:t>
+      </w:r>
+      <w:r>
+        <w:rPr>
+          <w:i/>
+          <w:vertAlign w:val="superscript"/>
+        </w:rPr>
+        <w:t>[</w:t>
+      </w:r>
+      <w:proofErr w:type="gramEnd"/>
+      <w:r>
+        <w:rPr>
+          <w:i/>
+          <w:vertAlign w:val="superscript"/>
+        </w:rPr>
+        <w:t>1]</w:t>
+      </w:r>
+      <w:r>
+        <w:rPr>
+          <w:i/>
+        </w:rPr>
+        <w:t xml:space="preserve"> along with assistance from Yong Wang’s video on Integer Programming with the Traveling Salesman Problem </w:t>
+      </w:r>
+      <w:r>
+        <w:rPr>
+          <w:i/>
+          <w:vertAlign w:val="superscript"/>
+        </w:rPr>
+        <w:t>[2]</w:t>
+      </w:r>
+    </w:p>
+    <w:p/>
+    <w:p>
+      <w:r>
+        <w:t>/* iterative solution using the subtour formulation */</w:t>
+      </w:r>
+    </w:p>
+    <w:p>
+      <w:r>
+        <w:t>proc optmodel;</w:t>
+      </w:r>
+    </w:p>
+    <w:p>
+      <w:r>
+        <w:t xml:space="preserve">   set VERTICES;</w:t>
+      </w:r>
+    </w:p>
+    <w:p>
+      <w:r>
+        <w:t xml:space="preserve">   set EDGES = {i in VERTICES, j in VERTICES: i &gt; j};</w:t>
+      </w:r>
+    </w:p>
+    <w:p>
+      <w:r>
+        <w:t xml:space="preserve">   num xc {VERTICES};</w:t>
+      </w:r>
+    </w:p>
+    <w:p>
+      <w:r>
+        <w:t xml:space="preserve">   num yc {VERTICES};</w:t>
+      </w:r>
+    </w:p>
+    <w:p/>
+    <w:p>
+      <w:r>
+        <w:t xml:space="preserve">   num numsubtour init 0;</w:t>
+      </w:r>
+    </w:p>
+    <w:p>
+      <w:r>
+        <w:t xml:space="preserve">   set SUBTOUR {</w:t>
+      </w:r>
+      <w:proofErr w:type="gramStart"/>
+      <w:r>
+        <w:t>1..</w:t>
+      </w:r>
+      <w:proofErr w:type="gramEnd"/>
+      <w:r>
+        <w:t>numsubtour};</w:t>
+      </w:r>
+    </w:p>
+    <w:p/>
+    <w:p>
+      <w:r>
+        <w:t xml:space="preserve">   /* read in the instance and customer coordinates (xc, yc) */</w:t>
+      </w:r>
+    </w:p>
+    <w:p>
+      <w:r>
+        <w:t xml:space="preserve">   read data tspData into VERTICES=[var1] xc=var2 yc=var3;</w:t>
+      </w:r>
+    </w:p>
+    <w:p/>
+    <w:p>
+      <w:r>
+        <w:t xml:space="preserve">   /* the cost is the euclidean distance rounded to the nearest integer */</w:t>
+      </w:r>
+    </w:p>
+    <w:p>
+      <w:r>
+        <w:t xml:space="preserve">   num c {&lt;</w:t>
+      </w:r>
+      <w:proofErr w:type="gramStart"/>
+      <w:r>
+        <w:t>i,j</w:t>
+      </w:r>
+      <w:proofErr w:type="gramEnd"/>
+      <w:r>
+        <w:t>&gt; in EDGES}</w:t>
+      </w:r>
+    </w:p>
+    <w:p>
+      <w:r>
+        <w:t xml:space="preserve">       init </w:t>
+      </w:r>
+      <w:proofErr w:type="gramStart"/>
+      <w:r>
+        <w:t>floor( sqrt</w:t>
+      </w:r>
+      <w:proofErr w:type="gramEnd"/>
+      <w:r>
+        <w:t>( ((xc[i]-xc[j])**2 + (yc[i]-yc[j])**2)) + 0.5);</w:t>
+      </w:r>
+    </w:p>
+    <w:p/>
+    <w:p>
+      <w:r>
+        <w:t xml:space="preserve">   var x {EDGES} binary;</w:t>
+      </w:r>
+    </w:p>
+    <w:p/>
+    <w:p>
+      <w:r>
+        <w:t xml:space="preserve">   /* minimize the total cost */</w:t>
+      </w:r>
+    </w:p>
+    <w:p>
+      <w:r>
+        <w:t xml:space="preserve">   min obj =</w:t>
+      </w:r>
+    </w:p>
+    <w:p>
+      <w:r>
+        <w:t xml:space="preserve">       sum {&lt;</w:t>
+      </w:r>
+      <w:proofErr w:type="gramStart"/>
+      <w:r>
+        <w:t>i,j</w:t>
+      </w:r>
+      <w:proofErr w:type="gramEnd"/>
+      <w:r>
+        <w:t>&gt; in EDGES} c[i,j] * x[i,j];</w:t>
+      </w:r>
+    </w:p>
+    <w:p/>
+    <w:p>
+      <w:r>
+        <w:t xml:space="preserve">   /* each vertex has exactly one in-edge and one out-edge */</w:t>
+      </w:r>
+    </w:p>
+    <w:p>
+      <w:r>
+        <w:t xml:space="preserve">   con two_match {i in VERTICES}:</w:t>
+      </w:r>
+    </w:p>
+    <w:p>
+      <w:r>
+        <w:t xml:space="preserve">       sum {j in VERTICES: i &gt; j} x[</w:t>
+      </w:r>
+      <w:proofErr w:type="gramStart"/>
+      <w:r>
+        <w:t>i,j</w:t>
+      </w:r>
+      <w:proofErr w:type="gramEnd"/>
+      <w:r>
+        <w:t>]</w:t>
+      </w:r>
+    </w:p>
+    <w:p>
+      <w:r>
+        <w:t xml:space="preserve">     + sum {j in VERTICES: i &lt; j} x[</w:t>
+      </w:r>
+      <w:proofErr w:type="gramStart"/>
+      <w:r>
+        <w:t>j,i</w:t>
+      </w:r>
+      <w:proofErr w:type="gramEnd"/>
+      <w:r>
+        <w:t>] = 2;</w:t>
+      </w:r>
+    </w:p>
+    <w:p/>
+    <w:p>
+      <w:r>
+        <w:t xml:space="preserve">   /* no subtours (these constraints are generated dynamically) */</w:t>
+      </w:r>
+    </w:p>
+    <w:p>
+      <w:r>
+        <w:t xml:space="preserve">   con subtour_elim {s in </w:t>
+      </w:r>
+      <w:proofErr w:type="gramStart"/>
+      <w:r>
+        <w:t>1..</w:t>
+      </w:r>
+      <w:proofErr w:type="gramEnd"/>
+      <w:r>
+        <w:t>numsubtour}:</w:t>
+      </w:r>
+    </w:p>
+    <w:p>
+      <w:r>
+        <w:t xml:space="preserve">       sum {&lt;</w:t>
+      </w:r>
+      <w:proofErr w:type="gramStart"/>
+      <w:r>
+        <w:t>i,j</w:t>
+      </w:r>
+      <w:proofErr w:type="gramEnd"/>
+      <w:r>
+        <w:t>&gt; in EDGES: (i in SUBTOUR[s] and j not in SUBTOUR[s])</w:t>
+      </w:r>
+    </w:p>
+    <w:p>
+      <w:r>
+        <w:t xml:space="preserve">          or (i not in SUBTOUR[s] and j in SUBTOUR[s])} x[</w:t>
+      </w:r>
+      <w:proofErr w:type="gramStart"/>
+      <w:r>
+        <w:t>i,j</w:t>
+      </w:r>
+      <w:proofErr w:type="gramEnd"/>
+      <w:r>
+        <w:t>] &gt;= 2;</w:t>
+      </w:r>
+    </w:p>
+    <w:p/>
+    <w:p>
+      <w:r>
+        <w:t xml:space="preserve">   /* this starts the algorithm to find violated subtours */</w:t>
+      </w:r>
+    </w:p>
+    <w:p>
+      <w:r>
+        <w:t xml:space="preserve">   set &lt;</w:t>
+      </w:r>
+      <w:proofErr w:type="gramStart"/>
+      <w:r>
+        <w:t>num,num</w:t>
+      </w:r>
+      <w:proofErr w:type="gramEnd"/>
+      <w:r>
+        <w:t>&gt; EDGES1;</w:t>
+      </w:r>
+    </w:p>
+    <w:p>
+      <w:r>
+        <w:t xml:space="preserve">   set INITVERTICES = setof{&lt;</w:t>
+      </w:r>
+      <w:proofErr w:type="gramStart"/>
+      <w:r>
+        <w:t>i,j</w:t>
+      </w:r>
+      <w:proofErr w:type="gramEnd"/>
+      <w:r>
+        <w:t>&gt; in EDGES1} i;</w:t>
+      </w:r>
+    </w:p>
+    <w:p>
+      <w:r>
+        <w:t xml:space="preserve">   set VERTICES1;</w:t>
+      </w:r>
+    </w:p>
+    <w:p>
+      <w:r>
+        <w:t xml:space="preserve">   set NEIGHBORS;</w:t>
+      </w:r>
+    </w:p>
+    <w:p>
+      <w:r>
+        <w:t xml:space="preserve">   set &lt;</w:t>
+      </w:r>
+      <w:proofErr w:type="gramStart"/>
+      <w:r>
+        <w:t>num,num</w:t>
+      </w:r>
+      <w:proofErr w:type="gramEnd"/>
+      <w:r>
+        <w:t>&gt; CLOSURE;</w:t>
+      </w:r>
+    </w:p>
+    <w:p>
+      <w:r>
+        <w:t xml:space="preserve">   num component {INITVERTICES};</w:t>
+      </w:r>
+    </w:p>
+    <w:p>
+      <w:r>
+        <w:t xml:space="preserve">   num </w:t>
+      </w:r>
+      <w:proofErr w:type="gramStart"/>
+      <w:r>
+        <w:t>numcomp  init</w:t>
+      </w:r>
+      <w:proofErr w:type="gramEnd"/>
+      <w:r>
+        <w:t xml:space="preserve"> 2;</w:t>
+      </w:r>
+    </w:p>
+    <w:p>
+      <w:r>
+        <w:t xml:space="preserve">   num iter     init 1;</w:t>
+      </w:r>
+    </w:p>
+    <w:p>
+      <w:r>
+        <w:t xml:space="preserve">   num numiters init 1;</w:t>
+      </w:r>
+    </w:p>
+    <w:p>
+      <w:r>
+        <w:t xml:space="preserve">   set ITERS = </w:t>
+      </w:r>
+      <w:proofErr w:type="gramStart"/>
+      <w:r>
+        <w:t>1..</w:t>
+      </w:r>
+      <w:proofErr w:type="gramEnd"/>
+      <w:r>
+        <w:t>numiters;</w:t>
+      </w:r>
+    </w:p>
+    <w:p>
+      <w:r>
+        <w:t xml:space="preserve">   num sol {ITERS, EDGES};</w:t>
+      </w:r>
+    </w:p>
+    <w:p/>
+    <w:p>
+      <w:r>
+        <w:t xml:space="preserve">   /* initial solve with just matching constraints */</w:t>
+      </w:r>
+    </w:p>
+    <w:p>
+      <w:r>
+        <w:t xml:space="preserve">   solve;</w:t>
+      </w:r>
+    </w:p>
+    <w:p>
+      <w:r>
+        <w:t xml:space="preserve">   call symput(compress('obj'||put(</w:t>
+      </w:r>
+      <w:proofErr w:type="gramStart"/>
+      <w:r>
+        <w:t>iter,best</w:t>
+      </w:r>
+      <w:proofErr w:type="gramEnd"/>
+      <w:r>
+        <w:t>.)),</w:t>
+      </w:r>
+    </w:p>
+    <w:p>
+      <w:r>
+        <w:t xml:space="preserve">              trim(left(put(round(obj</w:t>
+      </w:r>
+      <w:proofErr w:type="gramStart"/>
+      <w:r>
+        <w:t>),best</w:t>
+      </w:r>
+      <w:proofErr w:type="gramEnd"/>
+      <w:r>
+        <w:t>.))));</w:t>
+      </w:r>
+    </w:p>
+    <w:p>
+      <w:r>
+        <w:t xml:space="preserve">   for {&lt;</w:t>
+      </w:r>
+      <w:proofErr w:type="gramStart"/>
+      <w:r>
+        <w:t>i,j</w:t>
+      </w:r>
+      <w:proofErr w:type="gramEnd"/>
+      <w:r>
+        <w:t>&gt; in EDGES} sol[iter,i,j] = round(x[i,j]);</w:t>
+      </w:r>
+    </w:p>
+    <w:p/>
+    <w:p>
+      <w:r>
+        <w:t xml:space="preserve">   /* while the solution is disconnected, continue */</w:t>
+      </w:r>
+    </w:p>
+    <w:p>
+      <w:r>
+        <w:t xml:space="preserve">   do while (numcomp &gt; 1);</w:t>
+      </w:r>
+    </w:p>
+    <w:p>
+      <w:r>
+        <w:t xml:space="preserve">      iter = iter + 1;</w:t>
+      </w:r>
+    </w:p>
+    <w:p>
+      <w:r>
+        <w:t xml:space="preserve">      /* find connected components of support graph   */</w:t>
+      </w:r>
+    </w:p>
+    <w:p>
+      <w:r>
+        <w:t xml:space="preserve">      EDGES1 = {&lt;</w:t>
+      </w:r>
+      <w:proofErr w:type="gramStart"/>
+      <w:r>
+        <w:t>i,j</w:t>
+      </w:r>
+      <w:proofErr w:type="gramEnd"/>
+      <w:r>
+        <w:t>&gt; in EDGES: round(x[i,j].sol) = 1};</w:t>
+      </w:r>
+    </w:p>
+    <w:p>
+      <w:r>
+        <w:t xml:space="preserve">      EDGES1 = EDGES1 union {setof {&lt;</w:t>
+      </w:r>
+      <w:proofErr w:type="gramStart"/>
+      <w:r>
+        <w:t>i,j</w:t>
+      </w:r>
+      <w:proofErr w:type="gramEnd"/>
+      <w:r>
+        <w:t>&gt; in EDGES1} &lt;j,i&gt;};</w:t>
+      </w:r>
+    </w:p>
+    <w:p>
+      <w:r>
+        <w:t xml:space="preserve">      VERTICES1 = INITVERTICES;</w:t>
+      </w:r>
+    </w:p>
+    <w:p>
+      <w:r>
+        <w:t xml:space="preserve">      CLOSURE = EDGES1;</w:t>
+      </w:r>
+    </w:p>
+    <w:p>
+      <w:r>
+        <w:t xml:space="preserve">      for {i in INITVERTICES} component[i] = 0;</w:t>
+      </w:r>
+    </w:p>
+    <w:p>
+      <w:r>
+        <w:t xml:space="preserve">      for {i in VERTICES1} do;</w:t>
+      </w:r>
+    </w:p>
+    <w:p>
+      <w:r>
+        <w:t xml:space="preserve">         NEIGHBORS = slice(&lt;</w:t>
+      </w:r>
+      <w:proofErr w:type="gramStart"/>
+      <w:r>
+        <w:t>i,*</w:t>
+      </w:r>
+      <w:proofErr w:type="gramEnd"/>
+      <w:r>
+        <w:t>&gt;,CLOSURE);</w:t>
+      </w:r>
+    </w:p>
+    <w:p>
+      <w:r>
+        <w:t xml:space="preserve">         CLOSURE = CLOSURE union (NEIGHBORS cross NEIGHBORS);</w:t>
+      </w:r>
+    </w:p>
+    <w:p>
+      <w:r>
+        <w:t xml:space="preserve">      end;</w:t>
+      </w:r>
+    </w:p>
+    <w:p>
+      <w:r>
+        <w:t xml:space="preserve">      numcomp = 0;</w:t>
+      </w:r>
+    </w:p>
+    <w:p>
+      <w:r>
+        <w:t xml:space="preserve">      do while (card(VERTICES1) &gt; 0);</w:t>
+      </w:r>
+    </w:p>
+    <w:p>
+      <w:r>
+        <w:t xml:space="preserve">         numcomp = numcomp + 1;</w:t>
+      </w:r>
+    </w:p>
+    <w:p>
+      <w:r>
+        <w:t xml:space="preserve">         for {i in VERTICES1} do;</w:t>
+      </w:r>
+    </w:p>
+    <w:p>
+      <w:r>
+        <w:t xml:space="preserve">            NEIGHBORS = slice(&lt;</w:t>
+      </w:r>
+      <w:proofErr w:type="gramStart"/>
+      <w:r>
+        <w:t>i,*</w:t>
+      </w:r>
+      <w:proofErr w:type="gramEnd"/>
+      <w:r>
+        <w:t>&gt;,CLOSURE);</w:t>
+      </w:r>
+    </w:p>
+    <w:p>
+      <w:r>
+        <w:t xml:space="preserve">            for {j in NEIGHBORS} component[j] = numcomp;</w:t>
+      </w:r>
+    </w:p>
+    <w:p>
+      <w:r>
+        <w:t xml:space="preserve">            VERTICES1 = VERTICES1 diff NEIGHBORS;</w:t>
+      </w:r>
+    </w:p>
+    <w:p>
+      <w:r>
+        <w:t xml:space="preserve">            leave;</w:t>
+      </w:r>
+    </w:p>
+    <w:p>
+      <w:r>
+        <w:t xml:space="preserve">         end;</w:t>
+      </w:r>
+    </w:p>
+    <w:p>
+      <w:r>
+        <w:t xml:space="preserve">      end;</w:t>
+      </w:r>
+    </w:p>
+    <w:p/>
+    <w:p>
+      <w:r>
+        <w:t xml:space="preserve">      if numcomp = 1 then leave;</w:t>
+      </w:r>
+    </w:p>
+    <w:p>
+      <w:r>
+        <w:t xml:space="preserve">      numiters = iter;</w:t>
+      </w:r>
+    </w:p>
+    <w:p>
+      <w:r>
+        <w:t xml:space="preserve">      numsubtour = numsubtour + numcomp;</w:t>
+      </w:r>
+    </w:p>
+    <w:p>
+      <w:r>
+        <w:t xml:space="preserve">      for {comp in </w:t>
+      </w:r>
+      <w:proofErr w:type="gramStart"/>
+      <w:r>
+        <w:t>1..</w:t>
+      </w:r>
+      <w:proofErr w:type="gramEnd"/>
+      <w:r>
+        <w:t>numcomp} do;</w:t>
+      </w:r>
+    </w:p>
+    <w:p>
+      <w:r>
+        <w:t xml:space="preserve">         SUBTOUR[numsubtour-numcomp+comp]</w:t>
+      </w:r>
+    </w:p>
+    <w:p>
+      <w:r>
+        <w:t xml:space="preserve">           = {i in VERTICES: component[i] = comp};</w:t>
+      </w:r>
+    </w:p>
+    <w:p>
+      <w:r>
+        <w:t xml:space="preserve">      end;</w:t>
+      </w:r>
+    </w:p>
+    <w:p/>
+    <w:p>
+      <w:r>
+        <w:t xml:space="preserve">      solve;</w:t>
+      </w:r>
+    </w:p>
+    <w:p>
+      <w:r>
+        <w:t xml:space="preserve">      call symput(compress('obj'||put(</w:t>
+      </w:r>
+      <w:proofErr w:type="gramStart"/>
+      <w:r>
+        <w:t>iter,best</w:t>
+      </w:r>
+      <w:proofErr w:type="gramEnd"/>
+      <w:r>
+        <w:t>.)),</w:t>
+      </w:r>
+    </w:p>
+    <w:p>
+      <w:r>
+        <w:t xml:space="preserve">                 trim(left(put(round(obj</w:t>
+      </w:r>
+      <w:proofErr w:type="gramStart"/>
+      <w:r>
+        <w:t>),best</w:t>
+      </w:r>
+      <w:proofErr w:type="gramEnd"/>
+      <w:r>
+        <w:t>.))));</w:t>
+      </w:r>
+    </w:p>
+    <w:p>
+      <w:r>
+        <w:t xml:space="preserve">      for {&lt;</w:t>
+      </w:r>
+      <w:proofErr w:type="gramStart"/>
+      <w:r>
+        <w:t>i,j</w:t>
+      </w:r>
+      <w:proofErr w:type="gramEnd"/>
+      <w:r>
+        <w:t>&gt; in EDGES} sol[iter,i,j] = round(x[i,j]);</w:t>
+      </w:r>
+    </w:p>
+    <w:p>
+      <w:r>
+        <w:t xml:space="preserve">   end;</w:t>
+      </w:r>
+    </w:p>
+    <w:p/>
+    <w:p>
+      <w:r>
+        <w:t xml:space="preserve">   /* create a data set for use by gplot */</w:t>
+      </w:r>
+    </w:p>
+    <w:p>
+      <w:r>
+        <w:t xml:space="preserve">   create data solData from</w:t>
+      </w:r>
+    </w:p>
+    <w:p>
+      <w:r>
+        <w:t xml:space="preserve">      [iter i </w:t>
+      </w:r>
+      <w:proofErr w:type="gramStart"/>
+      <w:r>
+        <w:t>j]=</w:t>
+      </w:r>
+      <w:proofErr w:type="gramEnd"/>
+      <w:r>
+        <w:t>{it in ITERS, &lt;i,j&gt; in EDGES: sol[it,i,j] = 1}</w:t>
+      </w:r>
+    </w:p>
+    <w:p>
+      <w:r>
+        <w:t xml:space="preserve">      xi=xc[i] yi=yc[i] xj=xc[j] yj=yc[j];</w:t>
+      </w:r>
+    </w:p>
+    <w:p>
+      <w:r>
+        <w:t xml:space="preserve">   call symput('numiters</w:t>
+      </w:r>
+      <w:proofErr w:type="gramStart"/>
+      <w:r>
+        <w:t>',put</w:t>
+      </w:r>
+      <w:proofErr w:type="gramEnd"/>
+      <w:r>
+        <w:t>(numiters,best.));</w:t>
+      </w:r>
+    </w:p>
+    <w:p>
+      <w:r>
+        <w:t xml:space="preserve">quit;          </w:t>
+      </w:r>
+    </w:p>
+    <w:p/>
+    <w:p/>
+    <w:p>
+      <w:bookmarkStart w:id="0" w:name="_GoBack"/>
+      <w:bookmarkEnd w:id="0"/>
       <w:r>
         <w:tab/>
       </w:r>
@@ -777,10 +1681,7 @@
           </w:tcPr>
           <w:p>
             <w:r>
-              <w:t>tsp_example_2</w:t>
-            </w:r>
-            <w:r>
-              <w:t>.txt</w:t>
+              <w:t>tsp_example_2.txt</w:t>
             </w:r>
           </w:p>
         </w:tc>
@@ -835,10 +1736,7 @@
           </w:tcPr>
           <w:p>
             <w:r>
-              <w:t>tsp_example_3</w:t>
-            </w:r>
-            <w:r>
-              <w:t>.txt</w:t>
+              <w:t>tsp_example_3.txt</w:t>
             </w:r>
           </w:p>
         </w:tc>
@@ -1283,15 +2181,58 @@
             <w:r>
               <w:t>6.112696</w:t>
             </w:r>
-            <w:bookmarkStart w:id="0" w:name="_GoBack"/>
-            <w:bookmarkEnd w:id="0"/>
           </w:p>
         </w:tc>
       </w:tr>
     </w:tbl>
     <w:p/>
+    <w:p/>
+    <w:p/>
+    <w:p>
+      <w:pPr>
+        <w:rPr>
+          <w:b/>
+        </w:rPr>
+      </w:pPr>
+      <w:r>
+        <w:rPr>
+          <w:b/>
+        </w:rPr>
+        <w:t>References</w:t>
+      </w:r>
+    </w:p>
+    <w:p>
+      <w:r>
+        <w:t xml:space="preserve">[1] (Nov. 2017). SAS [Online]. Available: </w:t>
+      </w:r>
+      <w:hyperlink r:id="rId7" w:anchor="ormpug_milpsolver_sect020.htm">
+        <w:r>
+          <w:rPr>
+            <w:color w:val="1155CC"/>
+            <w:u w:val="single"/>
+          </w:rPr>
+          <w:t>http://support.sas.com/documentation/cdl/en/ormpug/63975/HTML/default/viewer.htm#ormpug_milpsolver_sect020.htm</w:t>
+        </w:r>
+      </w:hyperlink>
+    </w:p>
+    <w:p/>
+    <w:p>
+      <w:r>
+        <w:t xml:space="preserve">[2] Wang, Y. (2017, April 10) Available: </w:t>
+      </w:r>
+      <w:hyperlink r:id="rId8">
+        <w:r>
+          <w:rPr>
+            <w:color w:val="1155CC"/>
+            <w:u w:val="single"/>
+          </w:rPr>
+          <w:t>https://www.youtube.com/watch?v=nRJSFtscnbA</w:t>
+        </w:r>
+      </w:hyperlink>
+    </w:p>
+    <w:p/>
     <w:sectPr>
-      <w:headerReference w:type="default" r:id="rId7"/>
+      <w:headerReference w:type="default" r:id="rId9"/>
       <w:pgSz w:w="12240" w:h="15840"/>
       <w:pgMar w:top="1440" w:right="1440" w:bottom="1440" w:left="1440" w:header="720" w:footer="720" w:gutter="0"/>
       <w:cols w:space="720"/>

</xml_diff>